<commit_message>
Different population of table and workitem.
</commit_message>
<xml_diff>
--- a/src/WordExporter/Templates/ExportA/TableWorkItem.docx
+++ b/src/WordExporter/Templates/ExportA/TableWorkItem.docx
@@ -137,25 +137,46 @@
           <w:p>
             <w:pPr>
               <w:cnfStyle w:val="000000100000" w:firstRow="0" w:lastRow="0" w:firstColumn="0" w:lastColumn="0" w:oddVBand="0" w:evenVBand="0" w:oddHBand="1" w:evenHBand="0" w:firstRowFirstColumn="0" w:firstRowLastColumn="0" w:lastRowFirstColumn="0" w:lastRowLastColumn="0"/>
-            </w:pPr>
-            <w:r>
               <w:rPr>
                 <w:rFonts w:ascii="Algerian" w:hAnsi="Algerian"/>
                 <w:sz w:val="28"/>
                 <w:szCs w:val="28"/>
               </w:rPr>
-              <w:t>{{</w:t>
-            </w:r>
-            <w:proofErr w:type="spellStart"/>
+            </w:pPr>
+            <w:proofErr w:type="gramStart"/>
             <w:r>
               <w:rPr>
                 <w:rFonts w:ascii="Algerian" w:hAnsi="Algerian"/>
                 <w:sz w:val="28"/>
                 <w:szCs w:val="28"/>
               </w:rPr>
-              <w:t>createdby</w:t>
-            </w:r>
-            <w:proofErr w:type="spellEnd"/>
+              <w:t>TITLE:</w:t>
+            </w:r>
+            <w:r>
+              <w:rPr>
+                <w:rFonts w:ascii="Algerian" w:hAnsi="Algerian"/>
+                <w:sz w:val="28"/>
+                <w:szCs w:val="28"/>
+              </w:rPr>
+              <w:t>{</w:t>
+            </w:r>
+            <w:proofErr w:type="gramEnd"/>
+            <w:r>
+              <w:rPr>
+                <w:rFonts w:ascii="Algerian" w:hAnsi="Algerian"/>
+                <w:sz w:val="28"/>
+                <w:szCs w:val="28"/>
+              </w:rPr>
+              <w:t>{</w:t>
+            </w:r>
+            <w:r>
+              <w:rPr>
+                <w:rFonts w:ascii="Algerian" w:hAnsi="Algerian"/>
+                <w:sz w:val="28"/>
+                <w:szCs w:val="28"/>
+              </w:rPr>
+              <w:t>title</w:t>
+            </w:r>
             <w:r>
               <w:rPr>
                 <w:rFonts w:ascii="Algerian" w:hAnsi="Algerian"/>
@@ -165,13 +186,20 @@
               <w:t>}}</w:t>
             </w:r>
           </w:p>
+          <w:p>
+            <w:pPr>
+              <w:cnfStyle w:val="000000100000" w:firstRow="0" w:lastRow="0" w:firstColumn="0" w:lastColumn="0" w:oddVBand="0" w:evenVBand="0" w:oddHBand="1" w:evenHBand="0" w:firstRowFirstColumn="0" w:firstRowLastColumn="0" w:lastRowFirstColumn="0" w:lastRowLastColumn="0"/>
+            </w:pPr>
+            <w:r>
+              <w:t>Description: {{description}}</w:t>
+            </w:r>
+            <w:bookmarkStart w:id="0" w:name="_GoBack"/>
+            <w:bookmarkEnd w:id="0"/>
+          </w:p>
         </w:tc>
       </w:tr>
     </w:tbl>
-    <w:p>
-      <w:bookmarkStart w:id="0" w:name="_GoBack"/>
-      <w:bookmarkEnd w:id="0"/>
-    </w:p>
+    <w:p/>
     <w:sectPr>
       <w:pgSz w:w="11906" w:h="16838"/>
       <w:pgMar w:top="1417" w:right="1134" w:bottom="1134" w:left="1134" w:header="708" w:footer="708" w:gutter="0"/>

</xml_diff>

<commit_message>
Added multi paramter query to script.
</commit_message>
<xml_diff>
--- a/src/WordExporter/Templates/ExportA/TableWorkItem.docx
+++ b/src/WordExporter/Templates/ExportA/TableWorkItem.docx
@@ -2,6 +2,24 @@
 <file path=word/document.xml><?xml version="1.0" encoding="utf-8"?>
 <w:document xmlns:wpc="http://schemas.microsoft.com/office/word/2010/wordprocessingCanvas" xmlns:cx="http://schemas.microsoft.com/office/drawing/2014/chartex" xmlns:cx1="http://schemas.microsoft.com/office/drawing/2015/9/8/chartex" xmlns:cx2="http://schemas.microsoft.com/office/drawing/2015/10/21/chartex" xmlns:cx3="http://schemas.microsoft.com/office/drawing/2016/5/9/chartex" xmlns:cx4="http://schemas.microsoft.com/office/drawing/2016/5/10/chartex" xmlns:cx5="http://schemas.microsoft.com/office/drawing/2016/5/11/chartex" xmlns:cx6="http://schemas.microsoft.com/office/drawing/2016/5/12/chartex" xmlns:cx7="http://schemas.microsoft.com/office/drawing/2016/5/13/chartex" xmlns:cx8="http://schemas.microsoft.com/office/drawing/2016/5/14/chartex" xmlns:mc="http://schemas.openxmlformats.org/markup-compatibility/2006" xmlns:aink="http://schemas.microsoft.com/office/drawing/2016/ink" xmlns:am3d="http://schemas.microsoft.com/office/drawing/2017/model3d" xmlns:o="urn:schemas-microsoft-com:office:office" xmlns:r="http://schemas.openxmlformats.org/officeDocument/2006/relationships" xmlns:m="http://schemas.openxmlformats.org/officeDocument/2006/math" xmlns:v="urn:schemas-microsoft-com:vml" xmlns:wp14="http://schemas.microsoft.com/office/word/2010/wordprocessingDrawing" xmlns:wp="http://schemas.openxmlformats.org/drawingml/2006/wordprocessingDrawing" xmlns:w10="urn:schemas-microsoft-com:office:word" xmlns:w="http://schemas.openxmlformats.org/wordprocessingml/2006/main" xmlns:w14="http://schemas.microsoft.com/office/word/2010/wordml" xmlns:w15="http://schemas.microsoft.com/office/word/2012/wordml" xmlns:w16cid="http://schemas.microsoft.com/office/word/2016/wordml/cid" xmlns:w16se="http://schemas.microsoft.com/office/word/2015/wordml/symex" xmlns:wpg="http://schemas.microsoft.com/office/word/2010/wordprocessingGroup" xmlns:wpi="http://schemas.microsoft.com/office/word/2010/wordprocessingInk" xmlns:wne="http://schemas.microsoft.com/office/word/2006/wordml" xmlns:wps="http://schemas.microsoft.com/office/word/2010/wordprocessingShape" mc:Ignorable="w14 w15 w16se w16cid wp14">
   <w:body>
+    <w:p>
+      <w:r>
+        <w:t>Iteration</w:t>
+      </w:r>
+      <w:bookmarkStart w:id="0" w:name="_GoBack"/>
+      <w:bookmarkEnd w:id="0"/>
+      <w:r>
+        <w:t>: {{</w:t>
+      </w:r>
+      <w:proofErr w:type="spellStart"/>
+      <w:r>
+        <w:t>iterationPath</w:t>
+      </w:r>
+      <w:proofErr w:type="spellEnd"/>
+      <w:r>
+        <w:t>}}</w:t>
+      </w:r>
+    </w:p>
     <w:tbl>
       <w:tblPr>
         <w:tblStyle w:val="GridTable4-Accent2"/>
@@ -193,8 +211,6 @@
             <w:r>
               <w:t>Description: {{description}}</w:t>
             </w:r>
-            <w:bookmarkStart w:id="0" w:name="_GoBack"/>
-            <w:bookmarkEnd w:id="0"/>
           </w:p>
         </w:tc>
       </w:tr>

</xml_diff>

<commit_message>
Grandparent link and support for iterations.
</commit_message>
<xml_diff>
--- a/src/WordExporter/Templates/ExportA/TableWorkItem.docx
+++ b/src/WordExporter/Templates/ExportA/TableWorkItem.docx
@@ -6,8 +6,6 @@
       <w:r>
         <w:t>Iteration</w:t>
       </w:r>
-      <w:bookmarkStart w:id="0" w:name="_GoBack"/>
-      <w:bookmarkEnd w:id="0"/>
       <w:r>
         <w:t>: {{</w:t>
       </w:r>
@@ -97,12 +95,42 @@
             <w:tcW w:w="2407" w:type="dxa"/>
           </w:tcPr>
           <w:p>
+            <w:pPr>
+              <w:rPr>
+                <w:b w:val="0"/>
+                <w:bCs w:val="0"/>
+              </w:rPr>
+            </w:pPr>
             <w:r>
               <w:t>{{</w:t>
             </w:r>
             <w:r>
               <w:t>Id</w:t>
             </w:r>
+            <w:r>
+              <w:t>}}</w:t>
+            </w:r>
+            <w:r>
+              <w:br/>
+              <w:t>{{</w:t>
+            </w:r>
+            <w:proofErr w:type="spellStart"/>
+            <w:proofErr w:type="gramStart"/>
+            <w:r>
+              <w:t>parent.title</w:t>
+            </w:r>
+            <w:proofErr w:type="spellEnd"/>
+            <w:proofErr w:type="gramEnd"/>
+            <w:r>
+              <w:t>}}</w:t>
+            </w:r>
+          </w:p>
+          <w:p>
+            <w:r>
+              <w:t>{{parent.parent.title</w:t>
+            </w:r>
+            <w:bookmarkStart w:id="0" w:name="_GoBack"/>
+            <w:bookmarkEnd w:id="0"/>
             <w:r>
               <w:t>}}</w:t>
             </w:r>
@@ -243,7 +271,7 @@
       </w:pPr>
     </w:pPrDefault>
   </w:docDefaults>
-  <w:latentStyles w:defLockedState="0" w:defUIPriority="99" w:defSemiHidden="0" w:defUnhideWhenUsed="0" w:defQFormat="0" w:count="375">
+  <w:latentStyles w:defLockedState="0" w:defUIPriority="99" w:defSemiHidden="0" w:defUnhideWhenUsed="0" w:defQFormat="0" w:count="376">
     <w:lsdException w:name="Normal" w:uiPriority="0" w:qFormat="1"/>
     <w:lsdException w:name="heading 1" w:uiPriority="9" w:qFormat="1"/>
     <w:lsdException w:name="heading 2" w:semiHidden="1" w:uiPriority="9" w:unhideWhenUsed="1" w:qFormat="1"/>
@@ -619,6 +647,7 @@
     <w:lsdException w:name="Smart Hyperlink" w:semiHidden="1" w:unhideWhenUsed="1"/>
     <w:lsdException w:name="Hashtag" w:semiHidden="1" w:unhideWhenUsed="1"/>
     <w:lsdException w:name="Unresolved Mention" w:semiHidden="1" w:unhideWhenUsed="1"/>
+    <w:lsdException w:name="Smart Link" w:semiHidden="1" w:unhideWhenUsed="1"/>
   </w:latentStyles>
   <w:style w:type="paragraph" w:default="1" w:styleId="Normal">
     <w:name w:val="Normal"/>

</xml_diff>